<commit_message>
modificacion del documento analisis.docs listo para ser revisado
</commit_message>
<xml_diff>
--- a/ProyectoT1/PROYECTO/03) ANALISIS - MONTAÑO/Analisis.docx
+++ b/ProyectoT1/PROYECTO/03) ANALISIS - MONTAÑO/Analisis.docx
@@ -341,16 +341,17 @@
         <w:br w:type="page"/>
       </w:r>
     </w:p>
-    <w:p>
-      <w:r>
-        <w:lastRenderedPageBreak/>
-        <w:br w:type="page"/>
-      </w:r>
-    </w:p>
+    <w:p/>
     <w:sdt>
       <w:sdtPr>
         <w:rPr>
-          <w:lang w:val="es-ES"/>
+          <w:rFonts w:asciiTheme="minorHAnsi" w:eastAsiaTheme="minorHAnsi" w:hAnsiTheme="minorHAnsi" w:cstheme="minorBidi"/>
+          <w:color w:val="auto"/>
+          <w:kern w:val="2"/>
+          <w:sz w:val="24"/>
+          <w:szCs w:val="24"/>
+          <w:lang w:val="es-ES" w:eastAsia="en-US"/>
+          <w14:ligatures w14:val="standardContextual"/>
         </w:rPr>
         <w:id w:val="1482428093"/>
         <w:docPartObj>
@@ -360,15 +361,8 @@
       </w:sdtPr>
       <w:sdtEndPr>
         <w:rPr>
-          <w:rFonts w:asciiTheme="minorHAnsi" w:eastAsiaTheme="minorHAnsi" w:hAnsiTheme="minorHAnsi" w:cstheme="minorBidi"/>
           <w:b/>
           <w:bCs/>
-          <w:color w:val="auto"/>
-          <w:kern w:val="2"/>
-          <w:sz w:val="24"/>
-          <w:szCs w:val="24"/>
-          <w:lang w:eastAsia="en-US"/>
-          <w14:ligatures w14:val="standardContextual"/>
         </w:rPr>
       </w:sdtEndPr>
       <w:sdtContent>
@@ -2732,7 +2726,15 @@
         <w:t xml:space="preserve">Observación </w:t>
       </w:r>
     </w:p>
-    <w:p/>
+    <w:p>
+      <w:r>
+        <w:t xml:space="preserve">En la observación de los procesos de la empresa se puede evidenciar que la infraestructura tiene un entorno caribeño en el cual se da a entender a los estudiantes y docentes el estilo que se quiere retratar, al ingresar a este establecimiento lo primero que se puede apreciar es la sala de información donde se encuentra la secretaria general que ayuda a los interesados con la información de los planes, los tipos de bailes que se enseñas, las competiciones en las que han estado, el prestigio y la demas información desea por estás personas, está secretaria también Registra la información de estas personas interesadas y la guarda en la base de datos de la empresa en proseguir con el recorrido se ve un pequeño salón de descanso donde puedes pedir alimentación para poder proceder con las clases o tomar un descanso en este salón es donde se enfoca la información de las competiciones ganadas y los trofeos que tiene esta academia y la información de los fundadores caribeños al lado contiguo está uno de los salones donde se imparten las clases donde su capacidad máxima varía en 30 a 35 personas y es impartida las clases en diferentes horarios por diferentes maestros dependiendo de la disciplina que se quiera aprender en este apartado se verá un espejo de piso a techo parlantes en cada esquina del salón y cámaras para poder subir a sus redes sociales estás clases se imparten de 1:30 a 2 horas y hay una gran variedad de edades, le empresa se enfoca más en el ámbito urbano y por ende se entre a más competiciones de danza urbana ya que cuentan con un grupo Blessed que los representa en sus competencias y son los máximos exponentes de baile en la academia y en esta academia se avanza por niveles el nivel principiante, el intermedio, y avanzado que ya podrían aplicar para ser parte del grupo representativo. Al final de cada sesión de baile se hace un tiempo de improvisación que está siendo observado por el representante de la empresa para </w:t>
+      </w:r>
+      <w:r>
+        <w:lastRenderedPageBreak/>
+        <w:t>validar cuan nivel tienen los estudiantes y ver si ya pasaron de nivel a uno superior o se mantienen el ambiente es jovial y muy característico de la música afro y los espacios siempre tienen algo representativo de la cultura caribeña y de los inicios de la danza urbana en nuestro país y cada espacio está adaptado para cumplir su funcionalidad sin ningún impedimento además de que  cuenta con 2 pisos el de la recepción, recuperación y salón de baile el piso superior es otro espacio de baile un poco más amplio donde entrenan los más avanzados</w:t>
+      </w:r>
+    </w:p>
     <w:sectPr>
       <w:pgSz w:w="12240" w:h="15840"/>
       <w:pgMar w:top="1417" w:right="1701" w:bottom="1417" w:left="1701" w:header="708" w:footer="708" w:gutter="0"/>

</xml_diff>